<commit_message>
Terminado survival shooter standard
</commit_message>
<xml_diff>
--- a/Documentacion/Canvas.docx
+++ b/Documentacion/Canvas.docx
@@ -76,10 +76,13 @@
       </w:r>
       <w:proofErr w:type="spellEnd"/>
       <w:r>
-        <w:t xml:space="preserve"> Space</w:t>
-      </w:r>
-      <w:bookmarkStart w:id="0" w:name="_GoBack"/>
-      <w:bookmarkEnd w:id="0"/>
+        <w:t xml:space="preserve"> </w:t>
+      </w:r>
+      <w:proofErr w:type="spellStart"/>
+      <w:r>
+        <w:t>Space</w:t>
+      </w:r>
+      <w:proofErr w:type="spellEnd"/>
       <w:r>
         <w:t>.</w:t>
       </w:r>
@@ -159,7 +162,19 @@
       </w:r>
       <w:proofErr w:type="spellEnd"/>
       <w:r>
-        <w:t xml:space="preserve">: Para quitar del coche del </w:t>
+        <w:t>: Para quitar del c</w:t>
+      </w:r>
+      <w:r>
+        <w:t>h</w:t>
+      </w:r>
+      <w:r>
+        <w:t>o</w:t>
+      </w:r>
+      <w:r>
+        <w:t>qu</w:t>
+      </w:r>
+      <w:r>
+        <w:t xml:space="preserve">e del </w:t>
       </w:r>
       <w:proofErr w:type="spellStart"/>
       <w:r>
@@ -225,6 +240,647 @@
       <w:r>
         <w:t>Text: Es texto planto que se añade. Si se le pone el componente Shadow crea una sobra en la letra.</w:t>
       </w:r>
+    </w:p>
+    <w:p>
+      <w:proofErr w:type="spellStart"/>
+      <w:r>
+        <w:t>RectTransform</w:t>
+      </w:r>
+      <w:proofErr w:type="spellEnd"/>
+      <w:r>
+        <w:t xml:space="preserve">: es el </w:t>
+      </w:r>
+      <w:proofErr w:type="spellStart"/>
+      <w:r>
+        <w:t>transform</w:t>
+      </w:r>
+      <w:proofErr w:type="spellEnd"/>
+      <w:r>
+        <w:t xml:space="preserve"> de los elementos UI. Representa un rectángulo donde un elemento UI puede ser colocado. Si además el </w:t>
+      </w:r>
+      <w:proofErr w:type="spellStart"/>
+      <w:r>
+        <w:t>GameObject</w:t>
+      </w:r>
+      <w:proofErr w:type="spellEnd"/>
+      <w:r>
+        <w:t xml:space="preserve"> padre tiene un </w:t>
+      </w:r>
+      <w:proofErr w:type="spellStart"/>
+      <w:r>
+        <w:t>RectTransform</w:t>
+      </w:r>
+      <w:proofErr w:type="spellEnd"/>
+      <w:r>
+        <w:t>, se puede indicar la posición relativa y el tamaño del hijo.</w:t>
+      </w:r>
+    </w:p>
+    <w:p>
+      <w:pPr>
+        <w:pStyle w:val="Prrafodelista"/>
+        <w:numPr>
+          <w:ilvl w:val="0"/>
+          <w:numId w:val="4"/>
+        </w:numPr>
+      </w:pPr>
+      <w:proofErr w:type="spellStart"/>
+      <w:r>
+        <w:t>RectTransformUtiliy.ScreenPointToLocalPointInRectangle</w:t>
+      </w:r>
+      <w:proofErr w:type="spellEnd"/>
+      <w:r>
+        <w:t xml:space="preserve">: Está función te permite obtener la posición de un punto dentro del </w:t>
+      </w:r>
+      <w:proofErr w:type="spellStart"/>
+      <w:r>
+        <w:t>transform</w:t>
+      </w:r>
+      <w:proofErr w:type="spellEnd"/>
+      <w:r>
+        <w:t>:</w:t>
+      </w:r>
+    </w:p>
+    <w:p>
+      <w:pPr>
+        <w:pStyle w:val="Prrafodelista"/>
+        <w:rPr>
+          <w:rStyle w:val="sig-kw"/>
+          <w:rFonts w:cstheme="minorHAnsi"/>
+          <w:bCs/>
+          <w:color w:val="000000" w:themeColor="text1"/>
+          <w:sz w:val="21"/>
+          <w:szCs w:val="21"/>
+        </w:rPr>
+      </w:pPr>
+    </w:p>
+    <w:p>
+      <w:pPr>
+        <w:pStyle w:val="Prrafodelista"/>
+        <w:rPr>
+          <w:rFonts w:cstheme="minorHAnsi"/>
+          <w:color w:val="000000" w:themeColor="text1"/>
+          <w:sz w:val="21"/>
+          <w:szCs w:val="21"/>
+          <w:lang w:val="en-US"/>
+        </w:rPr>
+      </w:pPr>
+      <w:proofErr w:type="gramStart"/>
+      <w:r>
+        <w:rPr>
+          <w:rStyle w:val="sig-kw"/>
+          <w:rFonts w:cstheme="minorHAnsi"/>
+          <w:bCs/>
+          <w:color w:val="000000" w:themeColor="text1"/>
+          <w:sz w:val="21"/>
+          <w:szCs w:val="21"/>
+          <w:lang w:val="en-US"/>
+        </w:rPr>
+        <w:t>ScreenPointToLocalPointInRectangle</w:t>
+      </w:r>
+      <w:r>
+        <w:rPr>
+          <w:rFonts w:cstheme="minorHAnsi"/>
+          <w:color w:val="000000" w:themeColor="text1"/>
+          <w:sz w:val="21"/>
+          <w:szCs w:val="21"/>
+          <w:lang w:val="en-US"/>
+        </w:rPr>
+        <w:t>(</w:t>
+      </w:r>
+      <w:proofErr w:type="gramEnd"/>
+      <w:r>
+        <w:rPr>
+          <w:rFonts w:cstheme="minorHAnsi"/>
+          <w:color w:val="000000" w:themeColor="text1"/>
+        </w:rPr>
+        <w:fldChar w:fldCharType="begin"/>
+      </w:r>
+      <w:r>
+        <w:rPr>
+          <w:rFonts w:cstheme="minorHAnsi"/>
+          <w:color w:val="000000" w:themeColor="text1"/>
+          <w:lang w:val="en-US"/>
+        </w:rPr>
+        <w:instrText xml:space="preserve"> HYPERLINK "https://docs.unity3d.com/ScriptReference/RectTransform.html" </w:instrText>
+      </w:r>
+      <w:r>
+        <w:rPr>
+          <w:rFonts w:cstheme="minorHAnsi"/>
+          <w:color w:val="000000" w:themeColor="text1"/>
+        </w:rPr>
+        <w:fldChar w:fldCharType="separate"/>
+      </w:r>
+      <w:r>
+        <w:rPr>
+          <w:rStyle w:val="Hipervnculo"/>
+          <w:rFonts w:cstheme="minorHAnsi"/>
+          <w:color w:val="000000" w:themeColor="text1"/>
+          <w:sz w:val="21"/>
+          <w:szCs w:val="21"/>
+          <w:u w:val="none"/>
+          <w:lang w:val="en-US"/>
+        </w:rPr>
+        <w:t>RectTransform</w:t>
+      </w:r>
+      <w:r>
+        <w:rPr>
+          <w:rFonts w:cstheme="minorHAnsi"/>
+          <w:color w:val="000000" w:themeColor="text1"/>
+        </w:rPr>
+        <w:fldChar w:fldCharType="end"/>
+      </w:r>
+      <w:r>
+        <w:rPr>
+          <w:rFonts w:cstheme="minorHAnsi"/>
+          <w:color w:val="000000" w:themeColor="text1"/>
+          <w:sz w:val="21"/>
+          <w:szCs w:val="21"/>
+          <w:lang w:val="en-US"/>
+        </w:rPr>
+        <w:t> </w:t>
+      </w:r>
+      <w:r>
+        <w:rPr>
+          <w:rStyle w:val="sig-kw"/>
+          <w:rFonts w:cstheme="minorHAnsi"/>
+          <w:bCs/>
+          <w:color w:val="000000" w:themeColor="text1"/>
+          <w:sz w:val="21"/>
+          <w:szCs w:val="21"/>
+          <w:lang w:val="en-US"/>
+        </w:rPr>
+        <w:t>rect</w:t>
+      </w:r>
+      <w:r>
+        <w:rPr>
+          <w:rFonts w:cstheme="minorHAnsi"/>
+          <w:color w:val="000000" w:themeColor="text1"/>
+          <w:sz w:val="21"/>
+          <w:szCs w:val="21"/>
+          <w:lang w:val="en-US"/>
+        </w:rPr>
+        <w:t>, </w:t>
+      </w:r>
+      <w:hyperlink r:id="rId5" w:history="1">
+        <w:r>
+          <w:rPr>
+            <w:rStyle w:val="Hipervnculo"/>
+            <w:rFonts w:cstheme="minorHAnsi"/>
+            <w:color w:val="000000" w:themeColor="text1"/>
+            <w:sz w:val="21"/>
+            <w:szCs w:val="21"/>
+            <w:u w:val="none"/>
+            <w:lang w:val="en-US"/>
+          </w:rPr>
+          <w:t>Vector2</w:t>
+        </w:r>
+      </w:hyperlink>
+      <w:r>
+        <w:rPr>
+          <w:rFonts w:cstheme="minorHAnsi"/>
+          <w:color w:val="000000" w:themeColor="text1"/>
+          <w:sz w:val="21"/>
+          <w:szCs w:val="21"/>
+          <w:lang w:val="en-US"/>
+        </w:rPr>
+        <w:t> </w:t>
+      </w:r>
+      <w:r>
+        <w:rPr>
+          <w:rStyle w:val="sig-kw"/>
+          <w:rFonts w:cstheme="minorHAnsi"/>
+          <w:bCs/>
+          <w:color w:val="000000" w:themeColor="text1"/>
+          <w:sz w:val="21"/>
+          <w:szCs w:val="21"/>
+          <w:lang w:val="en-US"/>
+        </w:rPr>
+        <w:t>screenPoint</w:t>
+      </w:r>
+      <w:r>
+        <w:rPr>
+          <w:rFonts w:cstheme="minorHAnsi"/>
+          <w:color w:val="000000" w:themeColor="text1"/>
+          <w:sz w:val="21"/>
+          <w:szCs w:val="21"/>
+          <w:lang w:val="en-US"/>
+        </w:rPr>
+        <w:t>, </w:t>
+      </w:r>
+      <w:hyperlink r:id="rId6" w:history="1">
+        <w:r>
+          <w:rPr>
+            <w:rStyle w:val="Hipervnculo"/>
+            <w:rFonts w:cstheme="minorHAnsi"/>
+            <w:color w:val="000000" w:themeColor="text1"/>
+            <w:sz w:val="21"/>
+            <w:szCs w:val="21"/>
+            <w:u w:val="none"/>
+            <w:lang w:val="en-US"/>
+          </w:rPr>
+          <w:t>Camera</w:t>
+        </w:r>
+      </w:hyperlink>
+      <w:r>
+        <w:rPr>
+          <w:rFonts w:cstheme="minorHAnsi"/>
+          <w:color w:val="000000" w:themeColor="text1"/>
+          <w:sz w:val="21"/>
+          <w:szCs w:val="21"/>
+          <w:lang w:val="en-US"/>
+        </w:rPr>
+        <w:t> </w:t>
+      </w:r>
+      <w:r>
+        <w:rPr>
+          <w:rStyle w:val="sig-kw"/>
+          <w:rFonts w:cstheme="minorHAnsi"/>
+          <w:bCs/>
+          <w:color w:val="000000" w:themeColor="text1"/>
+          <w:sz w:val="21"/>
+          <w:szCs w:val="21"/>
+          <w:lang w:val="en-US"/>
+        </w:rPr>
+        <w:t>ca</w:t>
+      </w:r>
+      <w:r>
+        <w:rPr>
+          <w:rStyle w:val="sig-kw"/>
+          <w:rFonts w:cstheme="minorHAnsi"/>
+          <w:bCs/>
+          <w:color w:val="000000" w:themeColor="text1"/>
+          <w:sz w:val="21"/>
+          <w:szCs w:val="21"/>
+          <w:lang w:val="en-US"/>
+        </w:rPr>
+        <w:t>m</w:t>
+      </w:r>
+      <w:r>
+        <w:rPr>
+          <w:rFonts w:cstheme="minorHAnsi"/>
+          <w:color w:val="000000" w:themeColor="text1"/>
+          <w:sz w:val="21"/>
+          <w:szCs w:val="21"/>
+          <w:lang w:val="en-US"/>
+        </w:rPr>
+        <w:t>, out </w:t>
+      </w:r>
+      <w:hyperlink r:id="rId7" w:history="1">
+        <w:r>
+          <w:rPr>
+            <w:rStyle w:val="Hipervnculo"/>
+            <w:rFonts w:cstheme="minorHAnsi"/>
+            <w:color w:val="000000" w:themeColor="text1"/>
+            <w:sz w:val="21"/>
+            <w:szCs w:val="21"/>
+            <w:u w:val="none"/>
+            <w:lang w:val="en-US"/>
+          </w:rPr>
+          <w:t>Vector2</w:t>
+        </w:r>
+      </w:hyperlink>
+      <w:r>
+        <w:rPr>
+          <w:rFonts w:cstheme="minorHAnsi"/>
+          <w:color w:val="000000" w:themeColor="text1"/>
+          <w:sz w:val="21"/>
+          <w:szCs w:val="21"/>
+          <w:lang w:val="en-US"/>
+        </w:rPr>
+        <w:t> </w:t>
+      </w:r>
+      <w:proofErr w:type="spellStart"/>
+      <w:r>
+        <w:rPr>
+          <w:rStyle w:val="sig-kw"/>
+          <w:rFonts w:cstheme="minorHAnsi"/>
+          <w:bCs/>
+          <w:color w:val="000000" w:themeColor="text1"/>
+          <w:sz w:val="21"/>
+          <w:szCs w:val="21"/>
+          <w:lang w:val="en-US"/>
+        </w:rPr>
+        <w:t>localPoint</w:t>
+      </w:r>
+      <w:proofErr w:type="spellEnd"/>
+      <w:r>
+        <w:rPr>
+          <w:rFonts w:cstheme="minorHAnsi"/>
+          <w:color w:val="000000" w:themeColor="text1"/>
+          <w:sz w:val="21"/>
+          <w:szCs w:val="21"/>
+          <w:lang w:val="en-US"/>
+        </w:rPr>
+        <w:t>)</w:t>
+      </w:r>
+    </w:p>
+    <w:p>
+      <w:pPr>
+        <w:pStyle w:val="Prrafodelista"/>
+        <w:rPr>
+          <w:rFonts w:cstheme="minorHAnsi"/>
+          <w:color w:val="000000" w:themeColor="text1"/>
+          <w:sz w:val="21"/>
+          <w:szCs w:val="21"/>
+        </w:rPr>
+      </w:pPr>
+      <w:proofErr w:type="spellStart"/>
+      <w:r>
+        <w:rPr>
+          <w:rFonts w:cstheme="minorHAnsi"/>
+          <w:color w:val="000000" w:themeColor="text1"/>
+          <w:sz w:val="21"/>
+          <w:szCs w:val="21"/>
+        </w:rPr>
+        <w:t>Devuleve</w:t>
+      </w:r>
+      <w:proofErr w:type="spellEnd"/>
+      <w:r>
+        <w:rPr>
+          <w:rFonts w:cstheme="minorHAnsi"/>
+          <w:color w:val="000000" w:themeColor="text1"/>
+          <w:sz w:val="21"/>
+          <w:szCs w:val="21"/>
+        </w:rPr>
+        <w:t xml:space="preserve"> true si se ha </w:t>
+      </w:r>
+      <w:proofErr w:type="spellStart"/>
+      <w:r>
+        <w:rPr>
+          <w:rFonts w:cstheme="minorHAnsi"/>
+          <w:color w:val="000000" w:themeColor="text1"/>
+          <w:sz w:val="21"/>
+          <w:szCs w:val="21"/>
+        </w:rPr>
+        <w:t>clickado</w:t>
+      </w:r>
+      <w:proofErr w:type="spellEnd"/>
+      <w:r>
+        <w:rPr>
+          <w:rFonts w:cstheme="minorHAnsi"/>
+          <w:color w:val="000000" w:themeColor="text1"/>
+          <w:sz w:val="21"/>
+          <w:szCs w:val="21"/>
+        </w:rPr>
+        <w:t xml:space="preserve"> dentro del </w:t>
+      </w:r>
+      <w:proofErr w:type="spellStart"/>
+      <w:r>
+        <w:rPr>
+          <w:rFonts w:cstheme="minorHAnsi"/>
+          <w:color w:val="000000" w:themeColor="text1"/>
+          <w:sz w:val="21"/>
+          <w:szCs w:val="21"/>
+        </w:rPr>
+        <w:t>RectTransform</w:t>
+      </w:r>
+      <w:proofErr w:type="spellEnd"/>
+      <w:r>
+        <w:rPr>
+          <w:rFonts w:cstheme="minorHAnsi"/>
+          <w:color w:val="000000" w:themeColor="text1"/>
+          <w:sz w:val="21"/>
+          <w:szCs w:val="21"/>
+        </w:rPr>
+        <w:t>.</w:t>
+      </w:r>
+    </w:p>
+    <w:p>
+      <w:pPr>
+        <w:pStyle w:val="Prrafodelista"/>
+        <w:rPr>
+          <w:rFonts w:cstheme="minorHAnsi"/>
+          <w:color w:val="000000" w:themeColor="text1"/>
+          <w:sz w:val="21"/>
+          <w:szCs w:val="21"/>
+        </w:rPr>
+      </w:pPr>
+      <w:proofErr w:type="spellStart"/>
+      <w:r>
+        <w:rPr>
+          <w:rFonts w:cstheme="minorHAnsi"/>
+          <w:color w:val="000000" w:themeColor="text1"/>
+          <w:sz w:val="21"/>
+          <w:szCs w:val="21"/>
+        </w:rPr>
+        <w:t>Rect</w:t>
+      </w:r>
+      <w:proofErr w:type="spellEnd"/>
+      <w:r>
+        <w:rPr>
+          <w:rFonts w:cstheme="minorHAnsi"/>
+          <w:color w:val="000000" w:themeColor="text1"/>
+          <w:sz w:val="21"/>
+          <w:szCs w:val="21"/>
+        </w:rPr>
+        <w:t xml:space="preserve"> es el </w:t>
+      </w:r>
+      <w:proofErr w:type="spellStart"/>
+      <w:r>
+        <w:rPr>
+          <w:rFonts w:cstheme="minorHAnsi"/>
+          <w:color w:val="000000" w:themeColor="text1"/>
+          <w:sz w:val="21"/>
+          <w:szCs w:val="21"/>
+        </w:rPr>
+        <w:t>rectTransform</w:t>
+      </w:r>
+      <w:proofErr w:type="spellEnd"/>
+      <w:r>
+        <w:rPr>
+          <w:rFonts w:cstheme="minorHAnsi"/>
+          <w:color w:val="000000" w:themeColor="text1"/>
+          <w:sz w:val="21"/>
+          <w:szCs w:val="21"/>
+        </w:rPr>
+        <w:t xml:space="preserve"> </w:t>
+      </w:r>
+      <w:r>
+        <w:rPr>
+          <w:rFonts w:cstheme="minorHAnsi"/>
+          <w:color w:val="000000" w:themeColor="text1"/>
+          <w:sz w:val="21"/>
+          <w:szCs w:val="21"/>
+        </w:rPr>
+        <w:t>que estamos evaluando.</w:t>
+      </w:r>
+    </w:p>
+    <w:p>
+      <w:pPr>
+        <w:pStyle w:val="Prrafodelista"/>
+        <w:rPr>
+          <w:rFonts w:cstheme="minorHAnsi"/>
+          <w:color w:val="000000" w:themeColor="text1"/>
+          <w:sz w:val="21"/>
+          <w:szCs w:val="21"/>
+        </w:rPr>
+      </w:pPr>
+      <w:proofErr w:type="spellStart"/>
+      <w:r>
+        <w:rPr>
+          <w:rFonts w:cstheme="minorHAnsi"/>
+          <w:color w:val="000000" w:themeColor="text1"/>
+          <w:sz w:val="21"/>
+          <w:szCs w:val="21"/>
+        </w:rPr>
+        <w:t>Cam</w:t>
+      </w:r>
+      <w:proofErr w:type="spellEnd"/>
+      <w:r>
+        <w:rPr>
+          <w:rFonts w:cstheme="minorHAnsi"/>
+          <w:color w:val="000000" w:themeColor="text1"/>
+          <w:sz w:val="21"/>
+          <w:szCs w:val="21"/>
+        </w:rPr>
+        <w:t>: la cámara asociada a la posición en pantalla.</w:t>
+      </w:r>
+    </w:p>
+    <w:p>
+      <w:pPr>
+        <w:pStyle w:val="Prrafodelista"/>
+        <w:rPr>
+          <w:rFonts w:cstheme="minorHAnsi"/>
+          <w:color w:val="000000" w:themeColor="text1"/>
+          <w:sz w:val="21"/>
+          <w:szCs w:val="21"/>
+        </w:rPr>
+      </w:pPr>
+      <w:proofErr w:type="spellStart"/>
+      <w:proofErr w:type="gramStart"/>
+      <w:r>
+        <w:rPr>
+          <w:rFonts w:cstheme="minorHAnsi"/>
+          <w:color w:val="000000" w:themeColor="text1"/>
+          <w:sz w:val="21"/>
+          <w:szCs w:val="21"/>
+        </w:rPr>
+        <w:t>screenPoint</w:t>
+      </w:r>
+      <w:proofErr w:type="spellEnd"/>
+      <w:proofErr w:type="gramEnd"/>
+      <w:r>
+        <w:rPr>
+          <w:rFonts w:cstheme="minorHAnsi"/>
+          <w:color w:val="000000" w:themeColor="text1"/>
+          <w:sz w:val="21"/>
+          <w:szCs w:val="21"/>
+        </w:rPr>
+        <w:t xml:space="preserve">: el punto que hemos </w:t>
+      </w:r>
+      <w:proofErr w:type="spellStart"/>
+      <w:r>
+        <w:rPr>
+          <w:rFonts w:cstheme="minorHAnsi"/>
+          <w:color w:val="000000" w:themeColor="text1"/>
+          <w:sz w:val="21"/>
+          <w:szCs w:val="21"/>
+        </w:rPr>
+        <w:t>clickado</w:t>
+      </w:r>
+      <w:proofErr w:type="spellEnd"/>
+      <w:r>
+        <w:rPr>
+          <w:rFonts w:cstheme="minorHAnsi"/>
+          <w:color w:val="000000" w:themeColor="text1"/>
+          <w:sz w:val="21"/>
+          <w:szCs w:val="21"/>
+        </w:rPr>
+        <w:t>.</w:t>
+      </w:r>
+    </w:p>
+    <w:p>
+      <w:pPr>
+        <w:pStyle w:val="Prrafodelista"/>
+        <w:rPr>
+          <w:rFonts w:cstheme="minorHAnsi"/>
+          <w:color w:val="000000" w:themeColor="text1"/>
+          <w:sz w:val="21"/>
+          <w:szCs w:val="21"/>
+        </w:rPr>
+      </w:pPr>
+      <w:proofErr w:type="spellStart"/>
+      <w:r>
+        <w:rPr>
+          <w:rFonts w:cstheme="minorHAnsi"/>
+          <w:color w:val="000000" w:themeColor="text1"/>
+          <w:sz w:val="21"/>
+          <w:szCs w:val="21"/>
+        </w:rPr>
+        <w:t>Out</w:t>
+      </w:r>
+      <w:proofErr w:type="spellEnd"/>
+      <w:r>
+        <w:rPr>
+          <w:rFonts w:cstheme="minorHAnsi"/>
+          <w:color w:val="000000" w:themeColor="text1"/>
+          <w:sz w:val="21"/>
+          <w:szCs w:val="21"/>
+        </w:rPr>
+        <w:t xml:space="preserve"> </w:t>
+      </w:r>
+      <w:proofErr w:type="spellStart"/>
+      <w:r>
+        <w:rPr>
+          <w:rFonts w:cstheme="minorHAnsi"/>
+          <w:color w:val="000000" w:themeColor="text1"/>
+          <w:sz w:val="21"/>
+          <w:szCs w:val="21"/>
+        </w:rPr>
+        <w:t>localPoint</w:t>
+      </w:r>
+      <w:proofErr w:type="spellEnd"/>
+      <w:r>
+        <w:rPr>
+          <w:rFonts w:cstheme="minorHAnsi"/>
+          <w:color w:val="000000" w:themeColor="text1"/>
+          <w:sz w:val="21"/>
+          <w:szCs w:val="21"/>
+        </w:rPr>
+        <w:t xml:space="preserve">: </w:t>
+      </w:r>
+      <w:proofErr w:type="spellStart"/>
+      <w:r>
+        <w:rPr>
+          <w:rFonts w:cstheme="minorHAnsi"/>
+          <w:color w:val="000000" w:themeColor="text1"/>
+          <w:sz w:val="21"/>
+          <w:szCs w:val="21"/>
+        </w:rPr>
+        <w:t>devuleve</w:t>
+      </w:r>
+      <w:proofErr w:type="spellEnd"/>
+      <w:r>
+        <w:rPr>
+          <w:rFonts w:cstheme="minorHAnsi"/>
+          <w:color w:val="000000" w:themeColor="text1"/>
+          <w:sz w:val="21"/>
+          <w:szCs w:val="21"/>
+        </w:rPr>
+        <w:t xml:space="preserve"> las coordenadas locales del Rectransform.</w:t>
+      </w:r>
+      <w:bookmarkStart w:id="0" w:name="_GoBack"/>
+      <w:bookmarkEnd w:id="0"/>
+    </w:p>
+    <w:p>
+      <w:pPr>
+        <w:pStyle w:val="Prrafodelista"/>
+        <w:rPr>
+          <w:rFonts w:cstheme="minorHAnsi"/>
+          <w:color w:val="000000" w:themeColor="text1"/>
+          <w:sz w:val="21"/>
+          <w:szCs w:val="21"/>
+        </w:rPr>
+      </w:pPr>
+    </w:p>
+    <w:p>
+      <w:pPr>
+        <w:pStyle w:val="Prrafodelista"/>
+        <w:rPr>
+          <w:rFonts w:cstheme="minorHAnsi"/>
+          <w:color w:val="000000" w:themeColor="text1"/>
+        </w:rPr>
+      </w:pPr>
     </w:p>
     <w:sectPr>
       <w:pgSz w:w="11906" w:h="16838"/>
@@ -239,6 +895,119 @@
 <file path=word/numbering.xml><?xml version="1.0" encoding="utf-8"?>
 <w:numbering xmlns:wpc="http://schemas.microsoft.com/office/word/2010/wordprocessingCanvas" xmlns:mc="http://schemas.openxmlformats.org/markup-compatibility/2006" xmlns:o="urn:schemas-microsoft-com:office:office" xmlns:r="http://schemas.openxmlformats.org/officeDocument/2006/relationships" xmlns:m="http://schemas.openxmlformats.org/officeDocument/2006/math" xmlns:v="urn:schemas-microsoft-com:vml" xmlns:wp14="http://schemas.microsoft.com/office/word/2010/wordprocessingDrawing" xmlns:wp="http://schemas.openxmlformats.org/drawingml/2006/wordprocessingDrawing" xmlns:w10="urn:schemas-microsoft-com:office:word" xmlns:w="http://schemas.openxmlformats.org/wordprocessingml/2006/main" xmlns:w14="http://schemas.microsoft.com/office/word/2010/wordml" xmlns:w15="http://schemas.microsoft.com/office/word/2012/wordml" xmlns:wpg="http://schemas.microsoft.com/office/word/2010/wordprocessingGroup" xmlns:wpi="http://schemas.microsoft.com/office/word/2010/wordprocessingInk" xmlns:wne="http://schemas.microsoft.com/office/word/2006/wordml" xmlns:wps="http://schemas.microsoft.com/office/word/2010/wordprocessingShape" mc:Ignorable="w14 w15 wp14">
   <w:abstractNum w:abstractNumId="0" w15:restartNumberingAfterBreak="0">
+    <w:nsid w:val="10984A98"/>
+    <w:multiLevelType w:val="hybridMultilevel"/>
+    <w:tmpl w:val="EC0419A6"/>
+    <w:lvl w:ilvl="0" w:tplc="0C0A0001">
+      <w:start w:val="1"/>
+      <w:numFmt w:val="bullet"/>
+      <w:lvlText w:val=""/>
+      <w:lvlJc w:val="left"/>
+      <w:pPr>
+        <w:ind w:left="720" w:hanging="360"/>
+      </w:pPr>
+      <w:rPr>
+        <w:rFonts w:ascii="Symbol" w:hAnsi="Symbol" w:hint="default"/>
+      </w:rPr>
+    </w:lvl>
+    <w:lvl w:ilvl="1" w:tplc="0C0A0003" w:tentative="1">
+      <w:start w:val="1"/>
+      <w:numFmt w:val="bullet"/>
+      <w:lvlText w:val="o"/>
+      <w:lvlJc w:val="left"/>
+      <w:pPr>
+        <w:ind w:left="1440" w:hanging="360"/>
+      </w:pPr>
+      <w:rPr>
+        <w:rFonts w:ascii="Courier New" w:hAnsi="Courier New" w:cs="Courier New" w:hint="default"/>
+      </w:rPr>
+    </w:lvl>
+    <w:lvl w:ilvl="2" w:tplc="0C0A0005" w:tentative="1">
+      <w:start w:val="1"/>
+      <w:numFmt w:val="bullet"/>
+      <w:lvlText w:val=""/>
+      <w:lvlJc w:val="left"/>
+      <w:pPr>
+        <w:ind w:left="2160" w:hanging="360"/>
+      </w:pPr>
+      <w:rPr>
+        <w:rFonts w:ascii="Wingdings" w:hAnsi="Wingdings" w:hint="default"/>
+      </w:rPr>
+    </w:lvl>
+    <w:lvl w:ilvl="3" w:tplc="0C0A0001" w:tentative="1">
+      <w:start w:val="1"/>
+      <w:numFmt w:val="bullet"/>
+      <w:lvlText w:val=""/>
+      <w:lvlJc w:val="left"/>
+      <w:pPr>
+        <w:ind w:left="2880" w:hanging="360"/>
+      </w:pPr>
+      <w:rPr>
+        <w:rFonts w:ascii="Symbol" w:hAnsi="Symbol" w:hint="default"/>
+      </w:rPr>
+    </w:lvl>
+    <w:lvl w:ilvl="4" w:tplc="0C0A0003" w:tentative="1">
+      <w:start w:val="1"/>
+      <w:numFmt w:val="bullet"/>
+      <w:lvlText w:val="o"/>
+      <w:lvlJc w:val="left"/>
+      <w:pPr>
+        <w:ind w:left="3600" w:hanging="360"/>
+      </w:pPr>
+      <w:rPr>
+        <w:rFonts w:ascii="Courier New" w:hAnsi="Courier New" w:cs="Courier New" w:hint="default"/>
+      </w:rPr>
+    </w:lvl>
+    <w:lvl w:ilvl="5" w:tplc="0C0A0005" w:tentative="1">
+      <w:start w:val="1"/>
+      <w:numFmt w:val="bullet"/>
+      <w:lvlText w:val=""/>
+      <w:lvlJc w:val="left"/>
+      <w:pPr>
+        <w:ind w:left="4320" w:hanging="360"/>
+      </w:pPr>
+      <w:rPr>
+        <w:rFonts w:ascii="Wingdings" w:hAnsi="Wingdings" w:hint="default"/>
+      </w:rPr>
+    </w:lvl>
+    <w:lvl w:ilvl="6" w:tplc="0C0A0001" w:tentative="1">
+      <w:start w:val="1"/>
+      <w:numFmt w:val="bullet"/>
+      <w:lvlText w:val=""/>
+      <w:lvlJc w:val="left"/>
+      <w:pPr>
+        <w:ind w:left="5040" w:hanging="360"/>
+      </w:pPr>
+      <w:rPr>
+        <w:rFonts w:ascii="Symbol" w:hAnsi="Symbol" w:hint="default"/>
+      </w:rPr>
+    </w:lvl>
+    <w:lvl w:ilvl="7" w:tplc="0C0A0003" w:tentative="1">
+      <w:start w:val="1"/>
+      <w:numFmt w:val="bullet"/>
+      <w:lvlText w:val="o"/>
+      <w:lvlJc w:val="left"/>
+      <w:pPr>
+        <w:ind w:left="5760" w:hanging="360"/>
+      </w:pPr>
+      <w:rPr>
+        <w:rFonts w:ascii="Courier New" w:hAnsi="Courier New" w:cs="Courier New" w:hint="default"/>
+      </w:rPr>
+    </w:lvl>
+    <w:lvl w:ilvl="8" w:tplc="0C0A0005" w:tentative="1">
+      <w:start w:val="1"/>
+      <w:numFmt w:val="bullet"/>
+      <w:lvlText w:val=""/>
+      <w:lvlJc w:val="left"/>
+      <w:pPr>
+        <w:ind w:left="6480" w:hanging="360"/>
+      </w:pPr>
+      <w:rPr>
+        <w:rFonts w:ascii="Wingdings" w:hAnsi="Wingdings" w:hint="default"/>
+      </w:rPr>
+    </w:lvl>
+  </w:abstractNum>
+  <w:abstractNum w:abstractNumId="1" w15:restartNumberingAfterBreak="0">
     <w:nsid w:val="432825C6"/>
     <w:multiLevelType w:val="hybridMultilevel"/>
     <w:tmpl w:val="B1FEE99C"/>
@@ -351,7 +1120,7 @@
       </w:rPr>
     </w:lvl>
   </w:abstractNum>
-  <w:abstractNum w:abstractNumId="1" w15:restartNumberingAfterBreak="0">
+  <w:abstractNum w:abstractNumId="2" w15:restartNumberingAfterBreak="0">
     <w:nsid w:val="77DD1F1D"/>
     <w:multiLevelType w:val="hybridMultilevel"/>
     <w:tmpl w:val="A7F617EA"/>
@@ -464,7 +1233,7 @@
       </w:rPr>
     </w:lvl>
   </w:abstractNum>
-  <w:abstractNum w:abstractNumId="2" w15:restartNumberingAfterBreak="0">
+  <w:abstractNum w:abstractNumId="3" w15:restartNumberingAfterBreak="0">
     <w:nsid w:val="78C91434"/>
     <w:multiLevelType w:val="hybridMultilevel"/>
     <w:tmpl w:val="8DA2E30E"/>
@@ -551,13 +1320,16 @@
     </w:lvl>
   </w:abstractNum>
   <w:num w:numId="1">
+    <w:abstractNumId w:val="3"/>
+  </w:num>
+  <w:num w:numId="2">
+    <w:abstractNumId w:val="1"/>
+  </w:num>
+  <w:num w:numId="3">
     <w:abstractNumId w:val="2"/>
   </w:num>
-  <w:num w:numId="2">
+  <w:num w:numId="4">
     <w:abstractNumId w:val="0"/>
-  </w:num>
-  <w:num w:numId="3">
-    <w:abstractNumId w:val="1"/>
   </w:num>
 </w:numbering>
 </file>
@@ -1028,6 +1800,23 @@
       <w:szCs w:val="32"/>
     </w:rPr>
   </w:style>
+  <w:style w:type="character" w:customStyle="1" w:styleId="sig-kw">
+    <w:name w:val="sig-kw"/>
+    <w:basedOn w:val="Fuentedeprrafopredeter"/>
+    <w:rsid w:val="00791DD4"/>
+  </w:style>
+  <w:style w:type="character" w:styleId="Hipervnculo">
+    <w:name w:val="Hyperlink"/>
+    <w:basedOn w:val="Fuentedeprrafopredeter"/>
+    <w:uiPriority w:val="99"/>
+    <w:semiHidden/>
+    <w:unhideWhenUsed/>
+    <w:rsid w:val="00791DD4"/>
+    <w:rPr>
+      <w:color w:val="0000FF"/>
+      <w:u w:val="single"/>
+    </w:rPr>
+  </w:style>
 </w:styles>
 </file>
 

</xml_diff>